<commit_message>
vdr: Rapport/Design, implemering og test af unitHandler klassen (læs korrektur).docx første korrekturlæsning done, enkelte kommentare ligger i dokumentet med spørgsmål til nogle formuleringer.
</commit_message>
<xml_diff>
--- a/Rapport/Design, implemering og test af unitHandler klassen (læs korrektur).docx
+++ b/Rapport/Design, implemering og test af unitHandler klassen (læs korrektur).docx
@@ -1,21 +1,13 @@
 
 <file path=word/document.xml><?xml version="1.0" encoding="utf-8"?>
-<w:document xmlns:wpc="http://schemas.microsoft.com/office/word/2010/wordprocessingCanvas" xmlns:mc="http://schemas.openxmlformats.org/markup-compatibility/2006" xmlns:o="urn:schemas-microsoft-com:office:office" xmlns:r="http://schemas.openxmlformats.org/officeDocument/2006/relationships" xmlns:m="http://schemas.openxmlformats.org/officeDocument/2006/math" xmlns:v="urn:schemas-microsoft-com:vml" xmlns:wp14="http://schemas.microsoft.com/office/word/2010/wordprocessingDrawing" xmlns:wp="http://schemas.openxmlformats.org/drawingml/2006/wordprocessingDrawing" xmlns:w10="urn:schemas-microsoft-com:office:word" xmlns:w="http://schemas.openxmlformats.org/wordprocessingml/2006/main" xmlns:w14="http://schemas.microsoft.com/office/word/2010/wordml" xmlns:w15="http://schemas.microsoft.com/office/word/2012/wordml" xmlns:wpg="http://schemas.microsoft.com/office/word/2010/wordprocessingGroup" xmlns:wpi="http://schemas.microsoft.com/office/word/2010/wordprocessingInk" xmlns:wne="http://schemas.microsoft.com/office/word/2006/wordml" xmlns:wps="http://schemas.microsoft.com/office/word/2010/wordprocessingShape" mc:Ignorable="w14 w15 wp14">
+<w:document xmlns:wpc="http://schemas.microsoft.com/office/word/2010/wordprocessingCanvas" xmlns:cx="http://schemas.microsoft.com/office/drawing/2014/chartex" xmlns:cx1="http://schemas.microsoft.com/office/drawing/2015/9/8/chartex" xmlns:cx2="http://schemas.microsoft.com/office/drawing/2015/10/21/chartex" xmlns:mc="http://schemas.openxmlformats.org/markup-compatibility/2006" xmlns:o="urn:schemas-microsoft-com:office:office" xmlns:r="http://schemas.openxmlformats.org/officeDocument/2006/relationships" xmlns:m="http://schemas.openxmlformats.org/officeDocument/2006/math" xmlns:v="urn:schemas-microsoft-com:vml" xmlns:wp14="http://schemas.microsoft.com/office/word/2010/wordprocessingDrawing" xmlns:wp="http://schemas.openxmlformats.org/drawingml/2006/wordprocessingDrawing" xmlns:w10="urn:schemas-microsoft-com:office:word" xmlns:w="http://schemas.openxmlformats.org/wordprocessingml/2006/main" xmlns:w14="http://schemas.microsoft.com/office/word/2010/wordml" xmlns:w15="http://schemas.microsoft.com/office/word/2012/wordml" xmlns:w16se="http://schemas.microsoft.com/office/word/2015/wordml/symex" xmlns:wpg="http://schemas.microsoft.com/office/word/2010/wordprocessingGroup" xmlns:wpi="http://schemas.microsoft.com/office/word/2010/wordprocessingInk" xmlns:wne="http://schemas.microsoft.com/office/word/2006/wordml" xmlns:wps="http://schemas.microsoft.com/office/word/2010/wordprocessingShape" mc:Ignorable="w14 w15 w16se wp14">
   <w:body>
     <w:p>
       <w:pPr>
         <w:pStyle w:val="Overskrift3"/>
       </w:pPr>
       <w:r>
-        <w:t xml:space="preserve">Design, implementering og test af </w:t>
-      </w:r>
-      <w:proofErr w:type="spellStart"/>
-      <w:r>
-        <w:t>unitHandler</w:t>
-      </w:r>
-      <w:proofErr w:type="spellEnd"/>
-      <w:r>
-        <w:t xml:space="preserve"> klassen (SN)</w:t>
+        <w:t>Design, implementering og test af unitHandler klassen (SN)</w:t>
       </w:r>
       <w:r>
         <w:t xml:space="preserve"> </w:t>
@@ -51,10 +43,7 @@
         </w:numPr>
       </w:pPr>
       <w:r>
-        <w:t>D</w:t>
-      </w:r>
-      <w:r>
-        <w:t>e første 2 blokke på SD-kortet (blok 0 og 1) bliv</w:t>
+        <w:t>De første 2 blokke på SD-kortet (blok 0 og 1) bliv</w:t>
       </w:r>
       <w:r>
         <w:t>er brugt til henholdsvis enhedsliste, og rum</w:t>
@@ -72,15 +61,7 @@
         </w:numPr>
       </w:pPr>
       <w:r>
-        <w:t>På enhedslisten gemmes på første blok et enhedsnavn, med en efterfølgende counter-værdi. (</w:t>
-      </w:r>
-      <w:proofErr w:type="gramStart"/>
-      <w:r>
-        <w:t>bruges</w:t>
-      </w:r>
-      <w:proofErr w:type="gramEnd"/>
-      <w:r>
-        <w:t xml:space="preserve"> til beregning af startblok) </w:t>
+        <w:t xml:space="preserve">På enhedslisten gemmes på første blok et enhedsnavn, med en efterfølgende counter-værdi. (bruges til beregning af startblok) </w:t>
       </w:r>
     </w:p>
     <w:p>
@@ -92,7 +73,13 @@
         </w:numPr>
       </w:pPr>
       <w:r>
-        <w:t>På rumlisten gemmes på første blok en rum navn, med en efterfølgende counter for det rum.</w:t>
+        <w:t>På r</w:t>
+      </w:r>
+      <w:r>
+        <w:t xml:space="preserve">umlisten gemmes på første blok et </w:t>
+      </w:r>
+      <w:r>
+        <w:t>rum navn, med en efterfølgende counter for det rum.</w:t>
       </w:r>
     </w:p>
     <w:p>
@@ -103,8 +90,16 @@
           <w:numId w:val="1"/>
         </w:numPr>
       </w:pPr>
+      <w:commentRangeStart w:id="0"/>
       <w:r>
         <w:t xml:space="preserve">Hver enhed tilføjet til systemet får allokeret 7 blokke, som hver skal indeholde tidsplanen for enheden på en given dag i ugen. </w:t>
+      </w:r>
+      <w:commentRangeEnd w:id="0"/>
+      <w:r>
+        <w:rPr>
+          <w:rStyle w:val="Kommentarhenvisning"/>
+        </w:rPr>
+        <w:commentReference w:id="0"/>
       </w:r>
     </w:p>
     <w:p>
@@ -121,11 +116,28 @@
     </w:p>
     <w:p>
       <w:r>
-        <w:t>Vi benytter således en counter, til at holde styr på hvor mange enheder der på et givent tidspunkt er oprettet i systemet, og beregner så på hvilken placering den første blok skal ligge.</w:t>
+        <w:t>Vi benytter således en counter, til at holde styr på hvor mange enheder der på et givent tidspunkt er oprettet i systemet, og beregner så på hvilken place</w:t>
+      </w:r>
+      <w:commentRangeStart w:id="1"/>
+      <w:r>
+        <w:t>ring den første blok skal ligge.</w:t>
+      </w:r>
+      <w:commentRangeEnd w:id="1"/>
+      <w:r>
+        <w:rPr>
+          <w:rStyle w:val="Kommentarhenvisning"/>
+        </w:rPr>
+        <w:commentReference w:id="1"/>
       </w:r>
       <w:r>
         <w:br/>
-        <w:t>Oplysninger om enhedens ID, antal enheder oprettet, rum og dag gennem på de første 4 bytes af hver blok der oprettes for</w:t>
+        <w:t>Oplysninger om enhedens ID, antal en</w:t>
+      </w:r>
+      <w:r>
+        <w:t xml:space="preserve">heder oprettet, rum og dag gemmes </w:t>
+      </w:r>
+      <w:r>
+        <w:t>på de første 4 bytes af hver blok der oprettes for</w:t>
       </w:r>
       <w:r>
         <w:t xml:space="preserve"> alle</w:t>
@@ -160,15 +172,7 @@
         <w:t xml:space="preserve"> som viste sig særligt udfordrende i udv</w:t>
       </w:r>
       <w:r>
-        <w:t xml:space="preserve">iklingen af </w:t>
-      </w:r>
-      <w:proofErr w:type="spellStart"/>
-      <w:r>
-        <w:t>unitHandler</w:t>
-      </w:r>
-      <w:proofErr w:type="spellEnd"/>
-      <w:r>
-        <w:t xml:space="preserve"> klassen. Én ting, </w:t>
+        <w:t xml:space="preserve">iklingen af unitHandler klassen. Én ting, </w:t>
       </w:r>
       <w:r>
         <w:t>netop pga. fremgangsmåden med at beregne en startblok ud fra en counter-værdi,</w:t>
@@ -197,7 +201,7 @@
         <w:t xml:space="preserve"> en funktion som kunne tjekke om</w:t>
       </w:r>
       <w:r>
-        <w:t xml:space="preserve"> standart tildelingen var i ledig (se </w:t>
+        <w:t xml:space="preserve"> standart tildelingen var ledig (se </w:t>
       </w:r>
       <w:r>
         <w:fldChar w:fldCharType="begin"/>
@@ -268,7 +272,7 @@
         </w:rPr>
         <w:lastRenderedPageBreak/>
         <w:drawing>
-          <wp:inline distT="0" distB="0" distL="0" distR="0" wp14:anchorId="00DB8E54" wp14:editId="01EFD701">
+          <wp:inline distT="0" distB="0" distL="0" distR="0" wp14:anchorId="7DD754C0" wp14:editId="48DB40BC">
             <wp:extent cx="5987332" cy="2747041"/>
             <wp:effectExtent l="0" t="0" r="0" b="0"/>
             <wp:docPr id="1" name="Billede 1"/>
@@ -283,7 +287,7 @@
                     <pic:cNvPicPr/>
                   </pic:nvPicPr>
                   <pic:blipFill>
-                    <a:blip r:embed="rId8"/>
+                    <a:blip r:embed="rId10"/>
                     <a:stretch>
                       <a:fillRect/>
                     </a:stretch>
@@ -308,28 +312,65 @@
       <w:pPr>
         <w:pStyle w:val="Billedtekst"/>
       </w:pPr>
-      <w:bookmarkStart w:id="0" w:name="_Ref453285170"/>
-      <w:bookmarkStart w:id="1" w:name="_Ref453285190"/>
+      <w:bookmarkStart w:id="2" w:name="_Ref453285190"/>
+      <w:bookmarkStart w:id="3" w:name="_Ref453285170"/>
       <w:r>
         <w:t xml:space="preserve">Figur </w:t>
       </w:r>
-      <w:fldSimple w:instr=" SEQ Figur \* ARABIC ">
-        <w:r>
-          <w:rPr>
-            <w:noProof/>
-          </w:rPr>
-          <w:t>1</w:t>
-        </w:r>
-      </w:fldSimple>
-      <w:bookmarkEnd w:id="1"/>
-      <w:r>
-        <w:t xml:space="preserve"> – Kode der tjekker om standart tildelingen er ledig.</w:t>
-      </w:r>
-      <w:bookmarkEnd w:id="0"/>
-    </w:p>
-    <w:p>
-      <w:r>
-        <w:t>Koden der tjekker standart tildelingen kunne let implementeres pga. den valgt struktur på enhedslisten. Mens koden til at søge efter ledige pladser på SD-kortet, kom til at give lidt flere problemer, selv om det endte med at være en simpel implementering</w:t>
+      <w:r>
+        <w:fldChar w:fldCharType="begin"/>
+      </w:r>
+      <w:r>
+        <w:instrText xml:space="preserve"> SEQ Figur \* ARABIC </w:instrText>
+      </w:r>
+      <w:r>
+        <w:fldChar w:fldCharType="separate"/>
+      </w:r>
+      <w:r>
+        <w:rPr>
+          <w:noProof/>
+        </w:rPr>
+        <w:t>1</w:t>
+      </w:r>
+      <w:r>
+        <w:rPr>
+          <w:noProof/>
+        </w:rPr>
+        <w:fldChar w:fldCharType="end"/>
+      </w:r>
+      <w:bookmarkEnd w:id="2"/>
+      <w:r>
+        <w:t xml:space="preserve"> – Kode der tjekker om standar</w:t>
+      </w:r>
+      <w:r>
+        <w:t>d</w:t>
+      </w:r>
+      <w:r>
+        <w:t xml:space="preserve"> tildelingen er ledig.</w:t>
+      </w:r>
+      <w:bookmarkEnd w:id="3"/>
+    </w:p>
+    <w:p>
+      <w:r>
+        <w:t>Koden der tjekker standar</w:t>
+      </w:r>
+      <w:r>
+        <w:t xml:space="preserve">d </w:t>
+      </w:r>
+      <w:r>
+        <w:t>tildelingen kunne let implementeres pga. den valgt</w:t>
+      </w:r>
+      <w:r>
+        <w:t>e</w:t>
+      </w:r>
+      <w:r>
+        <w:t xml:space="preserve"> struktur på enhedslisten. Mens koden til at søge ef</w:t>
+      </w:r>
+      <w:r>
+        <w:t>ter ledige pladser på SD-kortet</w:t>
+      </w:r>
+      <w:r>
+        <w:t xml:space="preserve"> kom til at give lidt flere problemer, selv om det endte med at være en simpel implementering</w:t>
       </w:r>
       <w:r>
         <w:rPr>
@@ -351,7 +392,7 @@
           <w:lang w:eastAsia="da-DK"/>
         </w:rPr>
         <w:drawing>
-          <wp:inline distT="0" distB="0" distL="0" distR="0" wp14:anchorId="6917F477" wp14:editId="570A59EC">
+          <wp:inline distT="0" distB="0" distL="0" distR="0" wp14:anchorId="1E4F5739" wp14:editId="64D1E0E6">
             <wp:extent cx="5391816" cy="3991555"/>
             <wp:effectExtent l="0" t="0" r="0" b="9525"/>
             <wp:docPr id="4" name="Billede 4"/>
@@ -366,7 +407,7 @@
                     <pic:cNvPicPr/>
                   </pic:nvPicPr>
                   <pic:blipFill>
-                    <a:blip r:embed="rId9"/>
+                    <a:blip r:embed="rId11"/>
                     <a:stretch>
                       <a:fillRect/>
                     </a:stretch>
@@ -391,19 +432,32 @@
       <w:pPr>
         <w:pStyle w:val="Billedtekst"/>
       </w:pPr>
-      <w:bookmarkStart w:id="2" w:name="_Ref453285438"/>
+      <w:bookmarkStart w:id="4" w:name="_Ref453285438"/>
       <w:r>
         <w:t xml:space="preserve">Figur </w:t>
       </w:r>
-      <w:fldSimple w:instr=" SEQ Figur \* ARABIC ">
-        <w:r>
-          <w:rPr>
-            <w:noProof/>
-          </w:rPr>
-          <w:t>2</w:t>
-        </w:r>
-      </w:fldSimple>
-      <w:bookmarkEnd w:id="2"/>
+      <w:r>
+        <w:fldChar w:fldCharType="begin"/>
+      </w:r>
+      <w:r>
+        <w:instrText xml:space="preserve"> SEQ Figur \* ARABIC </w:instrText>
+      </w:r>
+      <w:r>
+        <w:fldChar w:fldCharType="separate"/>
+      </w:r>
+      <w:r>
+        <w:rPr>
+          <w:noProof/>
+        </w:rPr>
+        <w:t>2</w:t>
+      </w:r>
+      <w:r>
+        <w:rPr>
+          <w:noProof/>
+        </w:rPr>
+        <w:fldChar w:fldCharType="end"/>
+      </w:r>
+      <w:bookmarkEnd w:id="4"/>
       <w:r>
         <w:t xml:space="preserve"> - Kode der søger efter tommeblokke på SD-kortet.</w:t>
       </w:r>
@@ -414,7 +468,13 @@
       </w:pPr>
       <w:r>
         <w:lastRenderedPageBreak/>
-        <w:t xml:space="preserve">Det blev således muligt at håndterer følgevirkningerne af slettede enheder, ved at tjekke standart tildelingen indledningsvis, og hvis denne returnerer false, søge efter de ledige pladser og bruge denne værdi på den tilegnede byte, som det er vist på </w:t>
+        <w:t xml:space="preserve">Det blev således muligt at håndterer følgevirkningerne af slettede enheder, ved at tjekke </w:t>
+      </w:r>
+      <w:r>
+        <w:t>standard</w:t>
+      </w:r>
+      <w:r>
+        <w:t xml:space="preserve"> tildelingen indledningsvis, og hvis denne returnerer false, søge efter de ledige pladser og bruge denne værdi på den tilegnede byte, som det er vist på </w:t>
       </w:r>
       <w:r>
         <w:fldChar w:fldCharType="begin"/>
@@ -435,15 +495,7 @@
         <w:t>3</w:t>
       </w:r>
       <w:r>
-        <w:t xml:space="preserve"> - Uddrag af </w:t>
-      </w:r>
-      <w:proofErr w:type="spellStart"/>
-      <w:r>
-        <w:t>addUnit</w:t>
-      </w:r>
-      <w:proofErr w:type="spellEnd"/>
-      <w:r>
-        <w:t xml:space="preserve"> funktion.</w:t>
+        <w:t xml:space="preserve"> - Uddrag af addUnit funktion.</w:t>
       </w:r>
       <w:r>
         <w:fldChar w:fldCharType="end"/>
@@ -462,7 +514,7 @@
           <w:lang w:eastAsia="da-DK"/>
         </w:rPr>
         <w:drawing>
-          <wp:inline distT="0" distB="0" distL="0" distR="0" wp14:anchorId="01278686" wp14:editId="646084D7">
+          <wp:inline distT="0" distB="0" distL="0" distR="0" wp14:anchorId="62ADC46C" wp14:editId="3F556084">
             <wp:extent cx="6120130" cy="6682740"/>
             <wp:effectExtent l="0" t="0" r="0" b="3810"/>
             <wp:docPr id="5" name="Billede 5"/>
@@ -477,7 +529,7 @@
                     <pic:cNvPicPr/>
                   </pic:nvPicPr>
                   <pic:blipFill>
-                    <a:blip r:embed="rId10">
+                    <a:blip r:embed="rId12">
                       <a:extLst>
                         <a:ext uri="{28A0092B-C50C-407E-A947-70E740481C1C}">
                           <a14:useLocalDpi xmlns:a14="http://schemas.microsoft.com/office/drawing/2010/main" val="0"/>
@@ -508,30 +560,35 @@
       <w:pPr>
         <w:pStyle w:val="Billedtekst"/>
       </w:pPr>
-      <w:bookmarkStart w:id="3" w:name="_Ref453286613"/>
+      <w:bookmarkStart w:id="5" w:name="_Ref453286613"/>
       <w:r>
         <w:t xml:space="preserve">Figur </w:t>
       </w:r>
-      <w:fldSimple w:instr=" SEQ Figur \* ARABIC ">
-        <w:r>
-          <w:rPr>
-            <w:noProof/>
-          </w:rPr>
-          <w:t>3</w:t>
-        </w:r>
-      </w:fldSimple>
-      <w:r>
-        <w:t xml:space="preserve"> - Uddrag af </w:t>
-      </w:r>
-      <w:proofErr w:type="spellStart"/>
-      <w:r>
-        <w:t>addUnit</w:t>
-      </w:r>
-      <w:proofErr w:type="spellEnd"/>
-      <w:r>
-        <w:t xml:space="preserve"> funktion.</w:t>
-      </w:r>
-      <w:bookmarkEnd w:id="3"/>
+      <w:r>
+        <w:fldChar w:fldCharType="begin"/>
+      </w:r>
+      <w:r>
+        <w:instrText xml:space="preserve"> SEQ Figur \* ARABIC </w:instrText>
+      </w:r>
+      <w:r>
+        <w:fldChar w:fldCharType="separate"/>
+      </w:r>
+      <w:r>
+        <w:rPr>
+          <w:noProof/>
+        </w:rPr>
+        <w:t>3</w:t>
+      </w:r>
+      <w:r>
+        <w:rPr>
+          <w:noProof/>
+        </w:rPr>
+        <w:fldChar w:fldCharType="end"/>
+      </w:r>
+      <w:r>
+        <w:t xml:space="preserve"> - Uddrag af addUnit funktion.</w:t>
+      </w:r>
+      <w:bookmarkEnd w:id="5"/>
     </w:p>
     <w:p>
       <w:r>
@@ -548,15 +605,18 @@
       </w:r>
       <w:r>
         <w:lastRenderedPageBreak/>
-        <w:t xml:space="preserve">være nødvendigt at gennemsøge enhedslisten ved hver kald af </w:t>
-      </w:r>
-      <w:proofErr w:type="spellStart"/>
-      <w:r>
-        <w:t>addUnit</w:t>
-      </w:r>
-      <w:proofErr w:type="spellEnd"/>
-      <w:r>
-        <w:t xml:space="preserve">-funktionen for at vide om der var tomme pladser i listen, og da vi kun kan skrive en hel blok til SD-kortet af gangen, vil der ikke være noget at vinde ved kun at ændre to bytes i blokken. Den resulterende kode for funktionen fremgår af </w:t>
+        <w:t>være nødvendigt at gennemsøge enhedslisten ved hver</w:t>
+      </w:r>
+      <w:r>
+        <w:t>t</w:t>
+      </w:r>
+      <w:r>
+        <w:t xml:space="preserve"> kald af addUnit-funktionen for at vide om der var tomme pladser i listen, og da vi kun kan skrive en hel blok til SD-kortet af gangen, vil der ikke være noget at vinde ved kun at ændre to bytes i blokken. Den resulterende kode for funk</w:t>
+      </w:r>
+      <w:bookmarkStart w:id="6" w:name="_GoBack"/>
+      <w:bookmarkEnd w:id="6"/>
+      <w:r>
+        <w:t xml:space="preserve">tionen fremgår af </w:t>
       </w:r>
       <w:r>
         <w:fldChar w:fldCharType="begin"/>
@@ -594,7 +654,7 @@
         </w:rPr>
         <w:lastRenderedPageBreak/>
         <w:drawing>
-          <wp:inline distT="0" distB="0" distL="0" distR="0" wp14:anchorId="034A2249" wp14:editId="4E120783">
+          <wp:inline distT="0" distB="0" distL="0" distR="0" wp14:anchorId="49647667" wp14:editId="2E1F2E14">
             <wp:extent cx="5251264" cy="8118282"/>
             <wp:effectExtent l="0" t="0" r="6985" b="0"/>
             <wp:docPr id="6" name="Billede 6"/>
@@ -609,7 +669,7 @@
                     <pic:cNvPicPr/>
                   </pic:nvPicPr>
                   <pic:blipFill>
-                    <a:blip r:embed="rId11">
+                    <a:blip r:embed="rId13">
                       <a:extLst>
                         <a:ext uri="{28A0092B-C50C-407E-A947-70E740481C1C}">
                           <a14:useLocalDpi xmlns:a14="http://schemas.microsoft.com/office/drawing/2010/main" val="0"/>
@@ -640,19 +700,32 @@
       <w:pPr>
         <w:pStyle w:val="Billedtekst"/>
       </w:pPr>
-      <w:bookmarkStart w:id="4" w:name="_Ref453288232"/>
+      <w:bookmarkStart w:id="7" w:name="_Ref453288232"/>
       <w:r>
         <w:t xml:space="preserve">Figur </w:t>
       </w:r>
-      <w:fldSimple w:instr=" SEQ Figur \* ARABIC ">
-        <w:r>
-          <w:rPr>
-            <w:noProof/>
-          </w:rPr>
-          <w:t>4</w:t>
-        </w:r>
-      </w:fldSimple>
-      <w:bookmarkEnd w:id="4"/>
+      <w:r>
+        <w:fldChar w:fldCharType="begin"/>
+      </w:r>
+      <w:r>
+        <w:instrText xml:space="preserve"> SEQ Figur \* ARABIC </w:instrText>
+      </w:r>
+      <w:r>
+        <w:fldChar w:fldCharType="separate"/>
+      </w:r>
+      <w:r>
+        <w:rPr>
+          <w:noProof/>
+        </w:rPr>
+        <w:t>4</w:t>
+      </w:r>
+      <w:r>
+        <w:rPr>
+          <w:noProof/>
+        </w:rPr>
+        <w:fldChar w:fldCharType="end"/>
+      </w:r>
+      <w:bookmarkEnd w:id="7"/>
       <w:r>
         <w:t xml:space="preserve"> - Kode der fjerner en enhed fra enhedslisten, og komprimerer listen.</w:t>
       </w:r>
@@ -660,15 +733,7 @@
     <w:p>
       <w:r>
         <w:lastRenderedPageBreak/>
-        <w:t xml:space="preserve">Det endelige klasse diagram for </w:t>
-      </w:r>
-      <w:proofErr w:type="spellStart"/>
-      <w:r>
-        <w:t>unitHandler</w:t>
-      </w:r>
-      <w:proofErr w:type="spellEnd"/>
-      <w:r>
-        <w:t xml:space="preserve">-klassen ses på </w:t>
+        <w:t xml:space="preserve">Det endelige klasse diagram for unitHandler-klassen ses på </w:t>
       </w:r>
       <w:r>
         <w:fldChar w:fldCharType="begin"/>
@@ -705,7 +770,7 @@
           <w:lang w:eastAsia="da-DK"/>
         </w:rPr>
         <w:drawing>
-          <wp:inline distT="0" distB="0" distL="0" distR="0" wp14:anchorId="3E5AF312" wp14:editId="422BC9DD">
+          <wp:inline distT="0" distB="0" distL="0" distR="0" wp14:anchorId="7D3774E0" wp14:editId="538BBDBE">
             <wp:extent cx="6120130" cy="7275830"/>
             <wp:effectExtent l="0" t="0" r="0" b="1270"/>
             <wp:docPr id="7" name="Billede 7"/>
@@ -720,7 +785,7 @@
                     <pic:cNvPicPr/>
                   </pic:nvPicPr>
                   <pic:blipFill>
-                    <a:blip r:embed="rId12"/>
+                    <a:blip r:embed="rId14"/>
                     <a:stretch>
                       <a:fillRect/>
                     </a:stretch>
@@ -745,52 +810,41 @@
       <w:pPr>
         <w:pStyle w:val="Billedtekst"/>
       </w:pPr>
-      <w:bookmarkStart w:id="5" w:name="_Ref453290421"/>
+      <w:bookmarkStart w:id="8" w:name="_Ref453290421"/>
       <w:r>
         <w:t xml:space="preserve">Figur </w:t>
       </w:r>
-      <w:fldSimple w:instr=" SEQ Figur \* ARABIC ">
-        <w:r>
-          <w:rPr>
-            <w:noProof/>
-          </w:rPr>
-          <w:t>5</w:t>
-        </w:r>
-      </w:fldSimple>
-      <w:bookmarkEnd w:id="5"/>
-      <w:r>
-        <w:t xml:space="preserve"> - klassediagram for </w:t>
-      </w:r>
-      <w:proofErr w:type="spellStart"/>
-      <w:r>
-        <w:t>unitHandler</w:t>
-      </w:r>
-      <w:proofErr w:type="spellEnd"/>
-      <w:r>
-        <w:t>.</w:t>
-      </w:r>
-    </w:p>
-    <w:p>
-      <w:r>
-        <w:t xml:space="preserve">Alle funktioner i klassen testes med et til formålet skrevet test-program. Test programmet gør desuden brug af UART-driveren, til at </w:t>
-      </w:r>
-      <w:proofErr w:type="spellStart"/>
-      <w:r>
-        <w:t>outputte</w:t>
-      </w:r>
-      <w:proofErr w:type="spellEnd"/>
-      <w:r>
-        <w:t xml:space="preserve"> testdata på PC via. </w:t>
-      </w:r>
-      <w:proofErr w:type="spellStart"/>
-      <w:r>
-        <w:t>Tera</w:t>
-      </w:r>
-      <w:proofErr w:type="spellEnd"/>
-      <w:r>
-        <w:t>-term (</w:t>
-      </w:r>
-      <w:hyperlink r:id="rId13" w:history="1">
+      <w:r>
+        <w:fldChar w:fldCharType="begin"/>
+      </w:r>
+      <w:r>
+        <w:instrText xml:space="preserve"> SEQ Figur \* ARABIC </w:instrText>
+      </w:r>
+      <w:r>
+        <w:fldChar w:fldCharType="separate"/>
+      </w:r>
+      <w:r>
+        <w:rPr>
+          <w:noProof/>
+        </w:rPr>
+        <w:t>5</w:t>
+      </w:r>
+      <w:r>
+        <w:rPr>
+          <w:noProof/>
+        </w:rPr>
+        <w:fldChar w:fldCharType="end"/>
+      </w:r>
+      <w:bookmarkEnd w:id="8"/>
+      <w:r>
+        <w:t xml:space="preserve"> - klassediagram for unitHandler.</w:t>
+      </w:r>
+    </w:p>
+    <w:p>
+      <w:r>
+        <w:t>Alle funktioner i klassen testes med et til formålet skrevet test-program. Test programmet gør desuden brug af UART-driveren, til at outputte testdata på PC via. Tera-term (</w:t>
+      </w:r>
+      <w:hyperlink r:id="rId15" w:history="1">
         <w:r>
           <w:rPr>
             <w:rStyle w:val="Hyperlink"/>
@@ -802,18 +856,8 @@
         <w:t>)</w:t>
       </w:r>
       <w:r>
-        <w:t xml:space="preserve">. Se bilag ”Testprogram for </w:t>
-      </w:r>
-      <w:proofErr w:type="spellStart"/>
-      <w:r>
-        <w:t>unitHandler</w:t>
-      </w:r>
-      <w:proofErr w:type="spellEnd"/>
-      <w:r>
-        <w:t>” for yderligere information.</w:t>
-      </w:r>
-      <w:bookmarkStart w:id="6" w:name="_GoBack"/>
-      <w:bookmarkEnd w:id="6"/>
+        <w:t>. Se bilag ”Testprogram for unitHandler” for yderligere information.</w:t>
+      </w:r>
     </w:p>
     <w:sectPr>
       <w:pgSz w:w="11906" w:h="16838"/>
@@ -825,8 +869,63 @@
 </w:document>
 </file>
 
+<file path=word/comments.xml><?xml version="1.0" encoding="utf-8"?>
+<w:comments xmlns:wpc="http://schemas.microsoft.com/office/word/2010/wordprocessingCanvas" xmlns:cx="http://schemas.microsoft.com/office/drawing/2014/chartex" xmlns:cx1="http://schemas.microsoft.com/office/drawing/2015/9/8/chartex" xmlns:cx2="http://schemas.microsoft.com/office/drawing/2015/10/21/chartex" xmlns:mc="http://schemas.openxmlformats.org/markup-compatibility/2006" xmlns:o="urn:schemas-microsoft-com:office:office" xmlns:r="http://schemas.openxmlformats.org/officeDocument/2006/relationships" xmlns:m="http://schemas.openxmlformats.org/officeDocument/2006/math" xmlns:v="urn:schemas-microsoft-com:vml" xmlns:wp14="http://schemas.microsoft.com/office/word/2010/wordprocessingDrawing" xmlns:wp="http://schemas.openxmlformats.org/drawingml/2006/wordprocessingDrawing" xmlns:w10="urn:schemas-microsoft-com:office:word" xmlns:w="http://schemas.openxmlformats.org/wordprocessingml/2006/main" xmlns:w14="http://schemas.microsoft.com/office/word/2010/wordml" xmlns:w15="http://schemas.microsoft.com/office/word/2012/wordml" xmlns:w16se="http://schemas.microsoft.com/office/word/2015/wordml/symex" xmlns:wpg="http://schemas.microsoft.com/office/word/2010/wordprocessingGroup" xmlns:wpi="http://schemas.microsoft.com/office/word/2010/wordprocessingInk" xmlns:wne="http://schemas.microsoft.com/office/word/2006/wordml" xmlns:wps="http://schemas.microsoft.com/office/word/2010/wordprocessingShape" mc:Ignorable="w14 w15 w16se wp14">
+  <w:comment w:id="0" w:author="Tonni Follmann" w:date="2016-06-10T08:57:00Z" w:initials="TF">
+    <w:p>
+      <w:pPr>
+        <w:pStyle w:val="Kommentartekst"/>
+      </w:pPr>
+      <w:r>
+        <w:rPr>
+          <w:rStyle w:val="Kommentarhenvisning"/>
+        </w:rPr>
+        <w:annotationRef/>
+      </w:r>
+      <w:r>
+        <w:t>Kan måske godt formuleres anderledes for at sikre at den ikke kan misforståes, forslag:</w:t>
+      </w:r>
+      <w:r>
+        <w:br/>
+      </w:r>
+      <w:r>
+        <w:br/>
+        <w:t>For hver enhed der er tilføjet systemet allokeres 7 blokke, som hver skal indeholde tidsplanen for enheden på en given dag i ugen.</w:t>
+      </w:r>
+    </w:p>
+  </w:comment>
+  <w:comment w:id="1" w:author="Tonni Follmann" w:date="2016-06-10T09:01:00Z" w:initials="TF">
+    <w:p>
+      <w:pPr>
+        <w:pStyle w:val="Kommentartekst"/>
+      </w:pPr>
+      <w:r>
+        <w:rPr>
+          <w:rStyle w:val="Kommentarhenvisning"/>
+        </w:rPr>
+        <w:annotationRef/>
+      </w:r>
+      <w:r>
+        <w:t>Den første blok af hvad?</w:t>
+      </w:r>
+      <w:r>
+        <w:br/>
+        <w:t>er ret sikker på at du her mener hvilket placering den første blok for den næste tilføjede enhed skal ligge.</w:t>
+      </w:r>
+    </w:p>
+  </w:comment>
+</w:comments>
+</file>
+
+<file path=word/commentsExtended.xml><?xml version="1.0" encoding="utf-8"?>
+<w15:commentsEx xmlns:wpc="http://schemas.microsoft.com/office/word/2010/wordprocessingCanvas" xmlns:cx="http://schemas.microsoft.com/office/drawing/2014/chartex" xmlns:cx1="http://schemas.microsoft.com/office/drawing/2015/9/8/chartex" xmlns:cx2="http://schemas.microsoft.com/office/drawing/2015/10/21/chartex" xmlns:mc="http://schemas.openxmlformats.org/markup-compatibility/2006" xmlns:o="urn:schemas-microsoft-com:office:office" xmlns:r="http://schemas.openxmlformats.org/officeDocument/2006/relationships" xmlns:m="http://schemas.openxmlformats.org/officeDocument/2006/math" xmlns:v="urn:schemas-microsoft-com:vml" xmlns:wp14="http://schemas.microsoft.com/office/word/2010/wordprocessingDrawing" xmlns:wp="http://schemas.openxmlformats.org/drawingml/2006/wordprocessingDrawing" xmlns:w10="urn:schemas-microsoft-com:office:word" xmlns:w="http://schemas.openxmlformats.org/wordprocessingml/2006/main" xmlns:w14="http://schemas.microsoft.com/office/word/2010/wordml" xmlns:w15="http://schemas.microsoft.com/office/word/2012/wordml" xmlns:w16se="http://schemas.microsoft.com/office/word/2015/wordml/symex" xmlns:wpg="http://schemas.microsoft.com/office/word/2010/wordprocessingGroup" xmlns:wpi="http://schemas.microsoft.com/office/word/2010/wordprocessingInk" xmlns:wne="http://schemas.microsoft.com/office/word/2006/wordml" xmlns:wps="http://schemas.microsoft.com/office/word/2010/wordprocessingShape" mc:Ignorable="w14 w15 w16se wp14">
+  <w15:commentEx w15:paraId="64FB7828" w15:done="0"/>
+  <w15:commentEx w15:paraId="1E3D8D98" w15:done="0"/>
+</w15:commentsEx>
+</file>
+
 <file path=word/endnotes.xml><?xml version="1.0" encoding="utf-8"?>
-<w:endnotes xmlns:wpc="http://schemas.microsoft.com/office/word/2010/wordprocessingCanvas" xmlns:mc="http://schemas.openxmlformats.org/markup-compatibility/2006" xmlns:o="urn:schemas-microsoft-com:office:office" xmlns:r="http://schemas.openxmlformats.org/officeDocument/2006/relationships" xmlns:m="http://schemas.openxmlformats.org/officeDocument/2006/math" xmlns:v="urn:schemas-microsoft-com:vml" xmlns:wp14="http://schemas.microsoft.com/office/word/2010/wordprocessingDrawing" xmlns:wp="http://schemas.openxmlformats.org/drawingml/2006/wordprocessingDrawing" xmlns:w10="urn:schemas-microsoft-com:office:word" xmlns:w="http://schemas.openxmlformats.org/wordprocessingml/2006/main" xmlns:w14="http://schemas.microsoft.com/office/word/2010/wordml" xmlns:w15="http://schemas.microsoft.com/office/word/2012/wordml" xmlns:wpg="http://schemas.microsoft.com/office/word/2010/wordprocessingGroup" xmlns:wpi="http://schemas.microsoft.com/office/word/2010/wordprocessingInk" xmlns:wne="http://schemas.microsoft.com/office/word/2006/wordml" xmlns:wps="http://schemas.microsoft.com/office/word/2010/wordprocessingShape" mc:Ignorable="w14 w15 wp14">
+<w:endnotes xmlns:wpc="http://schemas.microsoft.com/office/word/2010/wordprocessingCanvas" xmlns:cx="http://schemas.microsoft.com/office/drawing/2014/chartex" xmlns:cx1="http://schemas.microsoft.com/office/drawing/2015/9/8/chartex" xmlns:cx2="http://schemas.microsoft.com/office/drawing/2015/10/21/chartex" xmlns:mc="http://schemas.openxmlformats.org/markup-compatibility/2006" xmlns:o="urn:schemas-microsoft-com:office:office" xmlns:r="http://schemas.openxmlformats.org/officeDocument/2006/relationships" xmlns:m="http://schemas.openxmlformats.org/officeDocument/2006/math" xmlns:v="urn:schemas-microsoft-com:vml" xmlns:wp14="http://schemas.microsoft.com/office/word/2010/wordprocessingDrawing" xmlns:wp="http://schemas.openxmlformats.org/drawingml/2006/wordprocessingDrawing" xmlns:w10="urn:schemas-microsoft-com:office:word" xmlns:w="http://schemas.openxmlformats.org/wordprocessingml/2006/main" xmlns:w14="http://schemas.microsoft.com/office/word/2010/wordml" xmlns:w15="http://schemas.microsoft.com/office/word/2012/wordml" xmlns:w16se="http://schemas.microsoft.com/office/word/2015/wordml/symex" xmlns:wpg="http://schemas.microsoft.com/office/word/2010/wordprocessingGroup" xmlns:wpi="http://schemas.microsoft.com/office/word/2010/wordprocessingInk" xmlns:wne="http://schemas.microsoft.com/office/word/2006/wordml" xmlns:wps="http://schemas.microsoft.com/office/word/2010/wordprocessingShape" mc:Ignorable="w14 w15 w16se wp14">
   <w:endnote w:type="separator" w:id="-1">
     <w:p>
       <w:pPr>
@@ -851,7 +950,7 @@
 </file>
 
 <file path=word/footnotes.xml><?xml version="1.0" encoding="utf-8"?>
-<w:footnotes xmlns:wpc="http://schemas.microsoft.com/office/word/2010/wordprocessingCanvas" xmlns:mc="http://schemas.openxmlformats.org/markup-compatibility/2006" xmlns:o="urn:schemas-microsoft-com:office:office" xmlns:r="http://schemas.openxmlformats.org/officeDocument/2006/relationships" xmlns:m="http://schemas.openxmlformats.org/officeDocument/2006/math" xmlns:v="urn:schemas-microsoft-com:vml" xmlns:wp14="http://schemas.microsoft.com/office/word/2010/wordprocessingDrawing" xmlns:wp="http://schemas.openxmlformats.org/drawingml/2006/wordprocessingDrawing" xmlns:w10="urn:schemas-microsoft-com:office:word" xmlns:w="http://schemas.openxmlformats.org/wordprocessingml/2006/main" xmlns:w14="http://schemas.microsoft.com/office/word/2010/wordml" xmlns:w15="http://schemas.microsoft.com/office/word/2012/wordml" xmlns:wpg="http://schemas.microsoft.com/office/word/2010/wordprocessingGroup" xmlns:wpi="http://schemas.microsoft.com/office/word/2010/wordprocessingInk" xmlns:wne="http://schemas.microsoft.com/office/word/2006/wordml" xmlns:wps="http://schemas.microsoft.com/office/word/2010/wordprocessingShape" mc:Ignorable="w14 w15 wp14">
+<w:footnotes xmlns:wpc="http://schemas.microsoft.com/office/word/2010/wordprocessingCanvas" xmlns:cx="http://schemas.microsoft.com/office/drawing/2014/chartex" xmlns:cx1="http://schemas.microsoft.com/office/drawing/2015/9/8/chartex" xmlns:cx2="http://schemas.microsoft.com/office/drawing/2015/10/21/chartex" xmlns:mc="http://schemas.openxmlformats.org/markup-compatibility/2006" xmlns:o="urn:schemas-microsoft-com:office:office" xmlns:r="http://schemas.openxmlformats.org/officeDocument/2006/relationships" xmlns:m="http://schemas.openxmlformats.org/officeDocument/2006/math" xmlns:v="urn:schemas-microsoft-com:vml" xmlns:wp14="http://schemas.microsoft.com/office/word/2010/wordprocessingDrawing" xmlns:wp="http://schemas.openxmlformats.org/drawingml/2006/wordprocessingDrawing" xmlns:w10="urn:schemas-microsoft-com:office:word" xmlns:w="http://schemas.openxmlformats.org/wordprocessingml/2006/main" xmlns:w14="http://schemas.microsoft.com/office/word/2010/wordml" xmlns:w15="http://schemas.microsoft.com/office/word/2012/wordml" xmlns:w16se="http://schemas.microsoft.com/office/word/2015/wordml/symex" xmlns:wpg="http://schemas.microsoft.com/office/word/2010/wordprocessingGroup" xmlns:wpi="http://schemas.microsoft.com/office/word/2010/wordprocessingInk" xmlns:wne="http://schemas.microsoft.com/office/word/2006/wordml" xmlns:wps="http://schemas.microsoft.com/office/word/2010/wordprocessingShape" mc:Ignorable="w14 w15 w16se wp14">
   <w:footnote w:type="separator" w:id="-1">
     <w:p>
       <w:pPr>
@@ -913,7 +1012,7 @@
 </file>
 
 <file path=word/numbering.xml><?xml version="1.0" encoding="utf-8"?>
-<w:numbering xmlns:wpc="http://schemas.microsoft.com/office/word/2010/wordprocessingCanvas" xmlns:mc="http://schemas.openxmlformats.org/markup-compatibility/2006" xmlns:o="urn:schemas-microsoft-com:office:office" xmlns:r="http://schemas.openxmlformats.org/officeDocument/2006/relationships" xmlns:m="http://schemas.openxmlformats.org/officeDocument/2006/math" xmlns:v="urn:schemas-microsoft-com:vml" xmlns:wp14="http://schemas.microsoft.com/office/word/2010/wordprocessingDrawing" xmlns:wp="http://schemas.openxmlformats.org/drawingml/2006/wordprocessingDrawing" xmlns:w10="urn:schemas-microsoft-com:office:word" xmlns:w="http://schemas.openxmlformats.org/wordprocessingml/2006/main" xmlns:w14="http://schemas.microsoft.com/office/word/2010/wordml" xmlns:w15="http://schemas.microsoft.com/office/word/2012/wordml" xmlns:wpg="http://schemas.microsoft.com/office/word/2010/wordprocessingGroup" xmlns:wpi="http://schemas.microsoft.com/office/word/2010/wordprocessingInk" xmlns:wne="http://schemas.microsoft.com/office/word/2006/wordml" xmlns:wps="http://schemas.microsoft.com/office/word/2010/wordprocessingShape" mc:Ignorable="w14 w15 wp14">
+<w:numbering xmlns:wpc="http://schemas.microsoft.com/office/word/2010/wordprocessingCanvas" xmlns:cx="http://schemas.microsoft.com/office/drawing/2014/chartex" xmlns:cx1="http://schemas.microsoft.com/office/drawing/2015/9/8/chartex" xmlns:cx2="http://schemas.microsoft.com/office/drawing/2015/10/21/chartex" xmlns:mc="http://schemas.openxmlformats.org/markup-compatibility/2006" xmlns:o="urn:schemas-microsoft-com:office:office" xmlns:r="http://schemas.openxmlformats.org/officeDocument/2006/relationships" xmlns:m="http://schemas.openxmlformats.org/officeDocument/2006/math" xmlns:v="urn:schemas-microsoft-com:vml" xmlns:wp14="http://schemas.microsoft.com/office/word/2010/wordprocessingDrawing" xmlns:wp="http://schemas.openxmlformats.org/drawingml/2006/wordprocessingDrawing" xmlns:w10="urn:schemas-microsoft-com:office:word" xmlns:w="http://schemas.openxmlformats.org/wordprocessingml/2006/main" xmlns:w14="http://schemas.microsoft.com/office/word/2010/wordml" xmlns:w15="http://schemas.microsoft.com/office/word/2012/wordml" xmlns:w16se="http://schemas.microsoft.com/office/word/2015/wordml/symex" xmlns:wpg="http://schemas.microsoft.com/office/word/2010/wordprocessingGroup" xmlns:wpi="http://schemas.microsoft.com/office/word/2010/wordprocessingInk" xmlns:wne="http://schemas.microsoft.com/office/word/2006/wordml" xmlns:wps="http://schemas.microsoft.com/office/word/2010/wordprocessingShape" mc:Ignorable="w14 w15 w16se wp14">
   <w:abstractNum w:abstractNumId="0" w15:restartNumberingAfterBreak="0">
     <w:nsid w:val="19D0651D"/>
     <w:multiLevelType w:val="hybridMultilevel"/>
@@ -1006,8 +1105,16 @@
 </w:numbering>
 </file>
 
+<file path=word/people.xml><?xml version="1.0" encoding="utf-8"?>
+<w15:people xmlns:wpc="http://schemas.microsoft.com/office/word/2010/wordprocessingCanvas" xmlns:cx="http://schemas.microsoft.com/office/drawing/2014/chartex" xmlns:cx1="http://schemas.microsoft.com/office/drawing/2015/9/8/chartex" xmlns:cx2="http://schemas.microsoft.com/office/drawing/2015/10/21/chartex" xmlns:mc="http://schemas.openxmlformats.org/markup-compatibility/2006" xmlns:o="urn:schemas-microsoft-com:office:office" xmlns:r="http://schemas.openxmlformats.org/officeDocument/2006/relationships" xmlns:m="http://schemas.openxmlformats.org/officeDocument/2006/math" xmlns:v="urn:schemas-microsoft-com:vml" xmlns:wp14="http://schemas.microsoft.com/office/word/2010/wordprocessingDrawing" xmlns:wp="http://schemas.openxmlformats.org/drawingml/2006/wordprocessingDrawing" xmlns:w10="urn:schemas-microsoft-com:office:word" xmlns:w="http://schemas.openxmlformats.org/wordprocessingml/2006/main" xmlns:w14="http://schemas.microsoft.com/office/word/2010/wordml" xmlns:w15="http://schemas.microsoft.com/office/word/2012/wordml" xmlns:w16se="http://schemas.microsoft.com/office/word/2015/wordml/symex" xmlns:wpg="http://schemas.microsoft.com/office/word/2010/wordprocessingGroup" xmlns:wpi="http://schemas.microsoft.com/office/word/2010/wordprocessingInk" xmlns:wne="http://schemas.microsoft.com/office/word/2006/wordml" xmlns:wps="http://schemas.microsoft.com/office/word/2010/wordprocessingShape" mc:Ignorable="w14 w15 w16se wp14">
+  <w15:person w15:author="Tonni Follmann">
+    <w15:presenceInfo w15:providerId="Windows Live" w15:userId="344873881dcd9d75"/>
+  </w15:person>
+</w15:people>
+</file>
+
 <file path=word/styles.xml><?xml version="1.0" encoding="utf-8"?>
-<w:styles xmlns:mc="http://schemas.openxmlformats.org/markup-compatibility/2006" xmlns:r="http://schemas.openxmlformats.org/officeDocument/2006/relationships" xmlns:w="http://schemas.openxmlformats.org/wordprocessingml/2006/main" xmlns:w14="http://schemas.microsoft.com/office/word/2010/wordml" xmlns:w15="http://schemas.microsoft.com/office/word/2012/wordml" mc:Ignorable="w14 w15">
+<w:styles xmlns:mc="http://schemas.openxmlformats.org/markup-compatibility/2006" xmlns:r="http://schemas.openxmlformats.org/officeDocument/2006/relationships" xmlns:w="http://schemas.openxmlformats.org/wordprocessingml/2006/main" xmlns:w14="http://schemas.microsoft.com/office/word/2010/wordml" xmlns:w15="http://schemas.microsoft.com/office/word/2012/wordml" xmlns:w16se="http://schemas.microsoft.com/office/word/2015/wordml/symex" mc:Ignorable="w14 w15 w16se">
   <w:docDefaults>
     <w:rPrDefault>
       <w:rPr>
@@ -1023,7 +1130,7 @@
       </w:pPr>
     </w:pPrDefault>
   </w:docDefaults>
-  <w:latentStyles w:defLockedState="0" w:defUIPriority="99" w:defSemiHidden="0" w:defUnhideWhenUsed="0" w:defQFormat="0" w:count="371">
+  <w:latentStyles w:defLockedState="0" w:defUIPriority="99" w:defSemiHidden="0" w:defUnhideWhenUsed="0" w:defQFormat="0" w:count="372">
     <w:lsdException w:name="Normal" w:uiPriority="0" w:qFormat="1"/>
     <w:lsdException w:name="heading 1" w:uiPriority="9" w:qFormat="1"/>
     <w:lsdException w:name="heading 2" w:semiHidden="1" w:uiPriority="9" w:unhideWhenUsed="1" w:qFormat="1"/>
@@ -1129,7 +1236,6 @@
     <w:lsdException w:name="HTML Sample" w:semiHidden="1" w:unhideWhenUsed="1"/>
     <w:lsdException w:name="HTML Typewriter" w:semiHidden="1" w:unhideWhenUsed="1"/>
     <w:lsdException w:name="HTML Variable" w:semiHidden="1" w:unhideWhenUsed="1"/>
-    <w:lsdException w:name="Normal Table" w:semiHidden="1" w:unhideWhenUsed="1"/>
     <w:lsdException w:name="annotation subject" w:semiHidden="1" w:unhideWhenUsed="1"/>
     <w:lsdException w:name="No List" w:semiHidden="1" w:unhideWhenUsed="1"/>
     <w:lsdException w:name="Outline List 1" w:semiHidden="1" w:unhideWhenUsed="1"/>
@@ -1176,10 +1282,8 @@
     <w:lsdException w:name="Table Subtle 2" w:semiHidden="1" w:unhideWhenUsed="1"/>
     <w:lsdException w:name="Table Web 1" w:semiHidden="1" w:unhideWhenUsed="1"/>
     <w:lsdException w:name="Table Web 2" w:semiHidden="1" w:unhideWhenUsed="1"/>
-    <w:lsdException w:name="Table Web 3" w:semiHidden="1" w:unhideWhenUsed="1"/>
     <w:lsdException w:name="Balloon Text" w:semiHidden="1" w:unhideWhenUsed="1"/>
     <w:lsdException w:name="Table Grid" w:uiPriority="39"/>
-    <w:lsdException w:name="Table Theme" w:semiHidden="1" w:unhideWhenUsed="1"/>
     <w:lsdException w:name="Placeholder Text" w:semiHidden="1"/>
     <w:lsdException w:name="No Spacing" w:uiPriority="1" w:qFormat="1"/>
     <w:lsdException w:name="Light Shading" w:uiPriority="60"/>
@@ -1395,6 +1499,7 @@
     <w:lsdException w:name="List Table 5 Dark Accent 6" w:uiPriority="50"/>
     <w:lsdException w:name="List Table 6 Colorful Accent 6" w:uiPriority="51"/>
     <w:lsdException w:name="List Table 7 Colorful Accent 6" w:uiPriority="52"/>
+    <w:lsdException w:name="Mention" w:semiHidden="1" w:unhideWhenUsed="1"/>
   </w:latentStyles>
   <w:style w:type="paragraph" w:default="1" w:styleId="Normal">
     <w:name w:val="Normal"/>
@@ -1610,6 +1715,104 @@
     <w:rPr>
       <w:color w:val="0563C1" w:themeColor="hyperlink"/>
       <w:u w:val="single"/>
+    </w:rPr>
+  </w:style>
+  <w:style w:type="character" w:styleId="Kommentarhenvisning">
+    <w:name w:val="annotation reference"/>
+    <w:basedOn w:val="Standardskrifttypeiafsnit"/>
+    <w:uiPriority w:val="99"/>
+    <w:semiHidden/>
+    <w:unhideWhenUsed/>
+    <w:rsid w:val="00B3094F"/>
+    <w:rPr>
+      <w:sz w:val="16"/>
+      <w:szCs w:val="16"/>
+    </w:rPr>
+  </w:style>
+  <w:style w:type="paragraph" w:styleId="Kommentartekst">
+    <w:name w:val="annotation text"/>
+    <w:basedOn w:val="Normal"/>
+    <w:link w:val="KommentartekstTegn"/>
+    <w:uiPriority w:val="99"/>
+    <w:semiHidden/>
+    <w:unhideWhenUsed/>
+    <w:rsid w:val="00B3094F"/>
+    <w:pPr>
+      <w:spacing w:line="240" w:lineRule="auto"/>
+    </w:pPr>
+    <w:rPr>
+      <w:sz w:val="20"/>
+      <w:szCs w:val="20"/>
+    </w:rPr>
+  </w:style>
+  <w:style w:type="character" w:customStyle="1" w:styleId="KommentartekstTegn">
+    <w:name w:val="Kommentartekst Tegn"/>
+    <w:basedOn w:val="Standardskrifttypeiafsnit"/>
+    <w:link w:val="Kommentartekst"/>
+    <w:uiPriority w:val="99"/>
+    <w:semiHidden/>
+    <w:rsid w:val="00B3094F"/>
+    <w:rPr>
+      <w:sz w:val="20"/>
+      <w:szCs w:val="20"/>
+    </w:rPr>
+  </w:style>
+  <w:style w:type="paragraph" w:styleId="Kommentaremne">
+    <w:name w:val="annotation subject"/>
+    <w:basedOn w:val="Kommentartekst"/>
+    <w:next w:val="Kommentartekst"/>
+    <w:link w:val="KommentaremneTegn"/>
+    <w:uiPriority w:val="99"/>
+    <w:semiHidden/>
+    <w:unhideWhenUsed/>
+    <w:rsid w:val="00B3094F"/>
+    <w:rPr>
+      <w:b/>
+      <w:bCs/>
+    </w:rPr>
+  </w:style>
+  <w:style w:type="character" w:customStyle="1" w:styleId="KommentaremneTegn">
+    <w:name w:val="Kommentaremne Tegn"/>
+    <w:basedOn w:val="KommentartekstTegn"/>
+    <w:link w:val="Kommentaremne"/>
+    <w:uiPriority w:val="99"/>
+    <w:semiHidden/>
+    <w:rsid w:val="00B3094F"/>
+    <w:rPr>
+      <w:b/>
+      <w:bCs/>
+      <w:sz w:val="20"/>
+      <w:szCs w:val="20"/>
+    </w:rPr>
+  </w:style>
+  <w:style w:type="paragraph" w:styleId="Markeringsbobletekst">
+    <w:name w:val="Balloon Text"/>
+    <w:basedOn w:val="Normal"/>
+    <w:link w:val="MarkeringsbobletekstTegn"/>
+    <w:uiPriority w:val="99"/>
+    <w:semiHidden/>
+    <w:unhideWhenUsed/>
+    <w:rsid w:val="00B3094F"/>
+    <w:pPr>
+      <w:spacing w:after="0" w:line="240" w:lineRule="auto"/>
+    </w:pPr>
+    <w:rPr>
+      <w:rFonts w:ascii="Segoe UI" w:hAnsi="Segoe UI" w:cs="Segoe UI"/>
+      <w:sz w:val="18"/>
+      <w:szCs w:val="18"/>
+    </w:rPr>
+  </w:style>
+  <w:style w:type="character" w:customStyle="1" w:styleId="MarkeringsbobletekstTegn">
+    <w:name w:val="Markeringsbobletekst Tegn"/>
+    <w:basedOn w:val="Standardskrifttypeiafsnit"/>
+    <w:link w:val="Markeringsbobletekst"/>
+    <w:uiPriority w:val="99"/>
+    <w:semiHidden/>
+    <w:rsid w:val="00B3094F"/>
+    <w:rPr>
+      <w:rFonts w:ascii="Segoe UI" w:hAnsi="Segoe UI" w:cs="Segoe UI"/>
+      <w:sz w:val="18"/>
+      <w:szCs w:val="18"/>
     </w:rPr>
   </w:style>
 </w:styles>
@@ -1881,7 +2084,7 @@
 </file>
 
 <file path=customXml/itemProps1.xml><?xml version="1.0" encoding="utf-8"?>
-<ds:datastoreItem xmlns:ds="http://schemas.openxmlformats.org/officeDocument/2006/customXml" ds:itemID="{03A18C0B-3686-4953-81C3-468157DFA536}">
+<ds:datastoreItem xmlns:ds="http://schemas.openxmlformats.org/officeDocument/2006/customXml" ds:itemID="{2D987C36-8F5C-4724-8F0D-1F936ACB1F0A}">
   <ds:schemaRefs>
     <ds:schemaRef ds:uri="http://schemas.openxmlformats.org/officeDocument/2006/bibliography"/>
   </ds:schemaRefs>

</xml_diff>